<commit_message>
File reorganization and memo start
</commit_message>
<xml_diff>
--- a/Deliverable 1/memo.docx
+++ b/Deliverable 1/memo.docx
@@ -916,35 +916,567 @@
     </w:tbl>
     <w:p>
       <w:pPr>
-        <w:pStyle w:val="ListParagraph"/>
-        <w:numPr>
-          <w:ilvl w:val="0"/>
-          <w:numId w:val="11"/>
-        </w:numPr>
+        <w:spacing w:after="0" w:line="240" w:lineRule="auto"/>
+        <w:ind w:left="360"/>
+        <w:jc w:val="both"/>
+        <w:textAlignment w:val="baseline"/>
+        <w:rPr>
+          <w:rFonts w:ascii="Times New Roman" w:eastAsia="Times New Roman" w:hAnsi="Times New Roman" w:cs="Times New Roman"/>
+          <w:kern w:val="0"/>
+          <w:sz w:val="24"/>
+          <w:szCs w:val="24"/>
+          <w14:ligatures w14:val="none"/>
+        </w:rPr>
+      </w:pPr>
+    </w:p>
+    <w:p>
+      <w:pPr>
         <w:spacing w:after="0" w:line="240" w:lineRule="auto"/>
         <w:jc w:val="both"/>
         <w:textAlignment w:val="baseline"/>
         <w:rPr>
           <w:rFonts w:ascii="Times New Roman" w:eastAsia="Times New Roman" w:hAnsi="Times New Roman" w:cs="Times New Roman"/>
-          <w:b/>
-          <w:bCs/>
-          <w:kern w:val="0"/>
-          <w:sz w:val="24"/>
-          <w:szCs w:val="24"/>
-          <w14:ligatures w14:val="none"/>
-        </w:rPr>
-      </w:pPr>
-      <w:r>
-        <w:rPr>
-          <w:rFonts w:ascii="Times New Roman" w:eastAsia="Times New Roman" w:hAnsi="Times New Roman" w:cs="Times New Roman"/>
-          <w:b/>
-          <w:bCs/>
-          <w:kern w:val="0"/>
-          <w:sz w:val="24"/>
-          <w:szCs w:val="24"/>
-          <w14:ligatures w14:val="none"/>
-        </w:rPr>
-        <w:t>Deliverables</w:t>
+          <w:kern w:val="0"/>
+          <w:sz w:val="24"/>
+          <w:szCs w:val="24"/>
+          <w14:ligatures w14:val="none"/>
+        </w:rPr>
+      </w:pPr>
+      <w:r>
+        <w:rPr>
+          <w:rFonts w:ascii="Times New Roman" w:eastAsia="Times New Roman" w:hAnsi="Times New Roman" w:cs="Times New Roman"/>
+          <w:kern w:val="0"/>
+          <w:sz w:val="24"/>
+          <w:szCs w:val="24"/>
+          <w14:ligatures w14:val="none"/>
+        </w:rPr>
+        <w:t xml:space="preserve">This memo briefly summarizes the content of our project update, “Term Project Deliverable #1”, which includes an export of our electronics CAD from fusion, a detailed BOM of </w:t>
+      </w:r>
+      <w:proofErr w:type="gramStart"/>
+      <w:r>
+        <w:rPr>
+          <w:rFonts w:ascii="Times New Roman" w:eastAsia="Times New Roman" w:hAnsi="Times New Roman" w:cs="Times New Roman"/>
+          <w:kern w:val="0"/>
+          <w:sz w:val="24"/>
+          <w:szCs w:val="24"/>
+          <w14:ligatures w14:val="none"/>
+        </w:rPr>
+        <w:t>all of</w:t>
+      </w:r>
+      <w:proofErr w:type="gramEnd"/>
+      <w:r>
+        <w:rPr>
+          <w:rFonts w:ascii="Times New Roman" w:eastAsia="Times New Roman" w:hAnsi="Times New Roman" w:cs="Times New Roman"/>
+          <w:kern w:val="0"/>
+          <w:sz w:val="24"/>
+          <w:szCs w:val="24"/>
+          <w14:ligatures w14:val="none"/>
+        </w:rPr>
+        <w:t xml:space="preserve"> our selected components, a STEP file containing our robot design progress, and a wiring diagram showing how our board will interface with our project’s peripherals.</w:t>
+      </w:r>
+      <w:r>
+        <w:rPr>
+          <w:rFonts w:ascii="Times New Roman" w:eastAsia="Times New Roman" w:hAnsi="Times New Roman" w:cs="Times New Roman"/>
+          <w:kern w:val="0"/>
+          <w:sz w:val="24"/>
+          <w:szCs w:val="24"/>
+          <w14:ligatures w14:val="none"/>
+        </w:rPr>
+        <w:t xml:space="preserve"> We have attached our board schematic and our BOM to this memo for your convenience.</w:t>
+      </w:r>
+    </w:p>
+    <w:p>
+      <w:pPr>
+        <w:spacing w:after="0" w:line="240" w:lineRule="auto"/>
+        <w:jc w:val="both"/>
+        <w:textAlignment w:val="baseline"/>
+        <w:rPr>
+          <w:rFonts w:ascii="Times New Roman" w:eastAsia="Times New Roman" w:hAnsi="Times New Roman" w:cs="Times New Roman"/>
+          <w:kern w:val="0"/>
+          <w:sz w:val="24"/>
+          <w:szCs w:val="24"/>
+          <w14:ligatures w14:val="none"/>
+        </w:rPr>
+      </w:pPr>
+    </w:p>
+    <w:p>
+      <w:pPr>
+        <w:pStyle w:val="Heading1"/>
+        <w:rPr>
+          <w:rFonts w:eastAsia="Times New Roman"/>
+        </w:rPr>
+      </w:pPr>
+      <w:r>
+        <w:rPr>
+          <w:rFonts w:eastAsia="Times New Roman"/>
+        </w:rPr>
+        <w:t>Board Design</w:t>
+      </w:r>
+    </w:p>
+    <w:p>
+      <w:pPr>
+        <w:spacing w:after="0" w:line="240" w:lineRule="auto"/>
+        <w:jc w:val="both"/>
+        <w:textAlignment w:val="baseline"/>
+        <w:rPr>
+          <w:rFonts w:ascii="Times New Roman" w:eastAsia="Times New Roman" w:hAnsi="Times New Roman" w:cs="Times New Roman"/>
+          <w:kern w:val="0"/>
+          <w:sz w:val="24"/>
+          <w:szCs w:val="24"/>
+          <w14:ligatures w14:val="none"/>
+        </w:rPr>
+      </w:pPr>
+      <w:r>
+        <w:rPr>
+          <w:rFonts w:ascii="Times New Roman" w:eastAsia="Times New Roman" w:hAnsi="Times New Roman" w:cs="Times New Roman"/>
+          <w:kern w:val="0"/>
+          <w:sz w:val="24"/>
+          <w:szCs w:val="24"/>
+          <w14:ligatures w14:val="none"/>
+        </w:rPr>
+        <w:t>Our electronics CAD contains a completed first draft of the PCB we intend to order.</w:t>
+      </w:r>
+      <w:r>
+        <w:rPr>
+          <w:rFonts w:ascii="Times New Roman" w:eastAsia="Times New Roman" w:hAnsi="Times New Roman" w:cs="Times New Roman"/>
+          <w:kern w:val="0"/>
+          <w:sz w:val="24"/>
+          <w:szCs w:val="24"/>
+          <w14:ligatures w14:val="none"/>
+        </w:rPr>
+        <w:t xml:space="preserve"> This board design also includes </w:t>
+      </w:r>
+      <w:proofErr w:type="spellStart"/>
+      <w:r>
+        <w:rPr>
+          <w:rFonts w:ascii="Times New Roman" w:eastAsia="Times New Roman" w:hAnsi="Times New Roman" w:cs="Times New Roman"/>
+          <w:kern w:val="0"/>
+          <w:sz w:val="24"/>
+          <w:szCs w:val="24"/>
+          <w14:ligatures w14:val="none"/>
+        </w:rPr>
+        <w:t>a</w:t>
+      </w:r>
+      <w:proofErr w:type="spellEnd"/>
+      <w:r>
+        <w:rPr>
+          <w:rFonts w:ascii="Times New Roman" w:eastAsia="Times New Roman" w:hAnsi="Times New Roman" w:cs="Times New Roman"/>
+          <w:kern w:val="0"/>
+          <w:sz w:val="24"/>
+          <w:szCs w:val="24"/>
+          <w14:ligatures w14:val="none"/>
+        </w:rPr>
+        <w:t xml:space="preserve"> smaller board that will be broken off at </w:t>
+      </w:r>
+      <w:proofErr w:type="spellStart"/>
+      <w:r>
+        <w:rPr>
+          <w:rFonts w:ascii="Times New Roman" w:eastAsia="Times New Roman" w:hAnsi="Times New Roman" w:cs="Times New Roman"/>
+          <w:kern w:val="0"/>
+          <w:sz w:val="24"/>
+          <w:szCs w:val="24"/>
+          <w14:ligatures w14:val="none"/>
+        </w:rPr>
+        <w:t>a</w:t>
+      </w:r>
+      <w:proofErr w:type="spellEnd"/>
+      <w:r>
+        <w:rPr>
+          <w:rFonts w:ascii="Times New Roman" w:eastAsia="Times New Roman" w:hAnsi="Times New Roman" w:cs="Times New Roman"/>
+          <w:kern w:val="0"/>
+          <w:sz w:val="24"/>
+          <w:szCs w:val="24"/>
+          <w14:ligatures w14:val="none"/>
+        </w:rPr>
+        <w:t xml:space="preserve"> perforation to mount our Hall effect sensor.</w:t>
+      </w:r>
+      <w:r>
+        <w:rPr>
+          <w:rFonts w:ascii="Times New Roman" w:eastAsia="Times New Roman" w:hAnsi="Times New Roman" w:cs="Times New Roman"/>
+          <w:kern w:val="0"/>
+          <w:sz w:val="24"/>
+          <w:szCs w:val="24"/>
+          <w14:ligatures w14:val="none"/>
+        </w:rPr>
+        <w:t xml:space="preserve"> Our board has power management circuitry for a 12V 7A supply battery</w:t>
+      </w:r>
+      <w:r>
+        <w:rPr>
+          <w:rFonts w:ascii="Times New Roman" w:eastAsia="Times New Roman" w:hAnsi="Times New Roman" w:cs="Times New Roman"/>
+          <w:kern w:val="0"/>
+          <w:sz w:val="24"/>
+          <w:szCs w:val="24"/>
+          <w14:ligatures w14:val="none"/>
+        </w:rPr>
+        <w:t xml:space="preserve"> (3S LiPo)</w:t>
+      </w:r>
+      <w:r>
+        <w:rPr>
+          <w:rFonts w:ascii="Times New Roman" w:eastAsia="Times New Roman" w:hAnsi="Times New Roman" w:cs="Times New Roman"/>
+          <w:kern w:val="0"/>
+          <w:sz w:val="24"/>
+          <w:szCs w:val="24"/>
+          <w14:ligatures w14:val="none"/>
+        </w:rPr>
+        <w:t xml:space="preserve">, </w:t>
+      </w:r>
+      <w:r>
+        <w:rPr>
+          <w:rFonts w:ascii="Times New Roman" w:eastAsia="Times New Roman" w:hAnsi="Times New Roman" w:cs="Times New Roman"/>
+          <w:kern w:val="0"/>
+          <w:sz w:val="24"/>
+          <w:szCs w:val="24"/>
+          <w14:ligatures w14:val="none"/>
+        </w:rPr>
+        <w:t xml:space="preserve">5V 3A from a switching regulator, and 3.3V 1A from our linear regulator. Our peripherals are generally connected via JST connectors, </w:t>
+      </w:r>
+      <w:proofErr w:type="gramStart"/>
+      <w:r>
+        <w:rPr>
+          <w:rFonts w:ascii="Times New Roman" w:eastAsia="Times New Roman" w:hAnsi="Times New Roman" w:cs="Times New Roman"/>
+          <w:kern w:val="0"/>
+          <w:sz w:val="24"/>
+          <w:szCs w:val="24"/>
+          <w14:ligatures w14:val="none"/>
+        </w:rPr>
+        <w:t>with the exception of</w:t>
+      </w:r>
+      <w:proofErr w:type="gramEnd"/>
+      <w:r>
+        <w:rPr>
+          <w:rFonts w:ascii="Times New Roman" w:eastAsia="Times New Roman" w:hAnsi="Times New Roman" w:cs="Times New Roman"/>
+          <w:kern w:val="0"/>
+          <w:sz w:val="24"/>
+          <w:szCs w:val="24"/>
+          <w14:ligatures w14:val="none"/>
+        </w:rPr>
+        <w:t xml:space="preserve"> the programming header, </w:t>
+      </w:r>
+      <w:proofErr w:type="spellStart"/>
+      <w:r>
+        <w:rPr>
+          <w:rFonts w:ascii="Times New Roman" w:eastAsia="Times New Roman" w:hAnsi="Times New Roman" w:cs="Times New Roman"/>
+          <w:kern w:val="0"/>
+          <w:sz w:val="24"/>
+          <w:szCs w:val="24"/>
+          <w14:ligatures w14:val="none"/>
+        </w:rPr>
+        <w:t>RxTx</w:t>
+      </w:r>
+      <w:proofErr w:type="spellEnd"/>
+      <w:r>
+        <w:rPr>
+          <w:rFonts w:ascii="Times New Roman" w:eastAsia="Times New Roman" w:hAnsi="Times New Roman" w:cs="Times New Roman"/>
+          <w:kern w:val="0"/>
+          <w:sz w:val="24"/>
+          <w:szCs w:val="24"/>
+          <w14:ligatures w14:val="none"/>
+        </w:rPr>
+        <w:t xml:space="preserve"> header, and SPI header (all header pins). We are driving our four large motors with three Texas Instruments motor drivers (our collection system will run two motors </w:t>
+      </w:r>
+      <w:proofErr w:type="gramStart"/>
+      <w:r>
+        <w:rPr>
+          <w:rFonts w:ascii="Times New Roman" w:eastAsia="Times New Roman" w:hAnsi="Times New Roman" w:cs="Times New Roman"/>
+          <w:kern w:val="0"/>
+          <w:sz w:val="24"/>
+          <w:szCs w:val="24"/>
+          <w14:ligatures w14:val="none"/>
+        </w:rPr>
+        <w:t>off of</w:t>
+      </w:r>
+      <w:proofErr w:type="gramEnd"/>
+      <w:r>
+        <w:rPr>
+          <w:rFonts w:ascii="Times New Roman" w:eastAsia="Times New Roman" w:hAnsi="Times New Roman" w:cs="Times New Roman"/>
+          <w:kern w:val="0"/>
+          <w:sz w:val="24"/>
+          <w:szCs w:val="24"/>
+          <w14:ligatures w14:val="none"/>
+        </w:rPr>
+        <w:t xml:space="preserve"> one driver with the polarity reversed), and we have two servo motors running off of our 5V rail (drawing .4A at stall). We are concerned about our 12V trace width, as drawing a polygon on one layer does not appear to allow for a sufficient trace width (online calculators suggest around 500mil for this unregulated supply).</w:t>
+      </w:r>
+    </w:p>
+    <w:p>
+      <w:pPr>
+        <w:spacing w:after="0" w:line="240" w:lineRule="auto"/>
+        <w:jc w:val="both"/>
+        <w:textAlignment w:val="baseline"/>
+        <w:rPr>
+          <w:rFonts w:ascii="Times New Roman" w:eastAsia="Times New Roman" w:hAnsi="Times New Roman" w:cs="Times New Roman"/>
+          <w:kern w:val="0"/>
+          <w:sz w:val="24"/>
+          <w:szCs w:val="24"/>
+          <w14:ligatures w14:val="none"/>
+        </w:rPr>
+      </w:pPr>
+    </w:p>
+    <w:p>
+      <w:pPr>
+        <w:pStyle w:val="Heading1"/>
+        <w:rPr>
+          <w:rFonts w:eastAsia="Times New Roman"/>
+        </w:rPr>
+      </w:pPr>
+      <w:r>
+        <w:rPr>
+          <w:rFonts w:eastAsia="Times New Roman"/>
+        </w:rPr>
+        <w:t>BOM Overview</w:t>
+      </w:r>
+    </w:p>
+    <w:p>
+      <w:pPr>
+        <w:spacing w:after="0" w:line="240" w:lineRule="auto"/>
+        <w:jc w:val="both"/>
+        <w:textAlignment w:val="baseline"/>
+        <w:rPr>
+          <w:rFonts w:ascii="Times New Roman" w:eastAsia="Times New Roman" w:hAnsi="Times New Roman" w:cs="Times New Roman"/>
+          <w:kern w:val="0"/>
+          <w:sz w:val="24"/>
+          <w:szCs w:val="24"/>
+          <w14:ligatures w14:val="none"/>
+        </w:rPr>
+      </w:pPr>
+      <w:r>
+        <w:rPr>
+          <w:rFonts w:ascii="Times New Roman" w:eastAsia="Times New Roman" w:hAnsi="Times New Roman" w:cs="Times New Roman"/>
+          <w:kern w:val="0"/>
+          <w:sz w:val="24"/>
+          <w:szCs w:val="24"/>
+          <w14:ligatures w14:val="none"/>
+        </w:rPr>
+        <w:t xml:space="preserve">Our BOM includes all our current planned SMD components from our PCB design, as well as </w:t>
+      </w:r>
+      <w:proofErr w:type="gramStart"/>
+      <w:r>
+        <w:rPr>
+          <w:rFonts w:ascii="Times New Roman" w:eastAsia="Times New Roman" w:hAnsi="Times New Roman" w:cs="Times New Roman"/>
+          <w:kern w:val="0"/>
+          <w:sz w:val="24"/>
+          <w:szCs w:val="24"/>
+          <w14:ligatures w14:val="none"/>
+        </w:rPr>
+        <w:t>all of</w:t>
+      </w:r>
+      <w:proofErr w:type="gramEnd"/>
+      <w:r>
+        <w:rPr>
+          <w:rFonts w:ascii="Times New Roman" w:eastAsia="Times New Roman" w:hAnsi="Times New Roman" w:cs="Times New Roman"/>
+          <w:kern w:val="0"/>
+          <w:sz w:val="24"/>
+          <w:szCs w:val="24"/>
+          <w14:ligatures w14:val="none"/>
+        </w:rPr>
+        <w:t xml:space="preserve"> our peripherals. The current BOM does not include </w:t>
+      </w:r>
+      <w:r>
+        <w:rPr>
+          <w:rFonts w:ascii="Times New Roman" w:eastAsia="Times New Roman" w:hAnsi="Times New Roman" w:cs="Times New Roman"/>
+          <w:kern w:val="0"/>
+          <w:sz w:val="24"/>
+          <w:szCs w:val="24"/>
+          <w14:ligatures w14:val="none"/>
+        </w:rPr>
+        <w:t xml:space="preserve">our 3D printer filament, acrylic mounting panels, nor our fasteners, as our robot design is still in the works. We have ordered </w:t>
+      </w:r>
+      <w:proofErr w:type="gramStart"/>
+      <w:r>
+        <w:rPr>
+          <w:rFonts w:ascii="Times New Roman" w:eastAsia="Times New Roman" w:hAnsi="Times New Roman" w:cs="Times New Roman"/>
+          <w:kern w:val="0"/>
+          <w:sz w:val="24"/>
+          <w:szCs w:val="24"/>
+          <w14:ligatures w14:val="none"/>
+        </w:rPr>
+        <w:t>all of</w:t>
+      </w:r>
+      <w:proofErr w:type="gramEnd"/>
+      <w:r>
+        <w:rPr>
+          <w:rFonts w:ascii="Times New Roman" w:eastAsia="Times New Roman" w:hAnsi="Times New Roman" w:cs="Times New Roman"/>
+          <w:kern w:val="0"/>
+          <w:sz w:val="24"/>
+          <w:szCs w:val="24"/>
+          <w14:ligatures w14:val="none"/>
+        </w:rPr>
+        <w:t xml:space="preserve"> our peripheral components with the exception of the IR line sensors (as these could be replaced by the Pixy2 line following functionality) and the limit switches (as we want to make sure that their geometry works well with our mechanical design). We have also ordered six </w:t>
+      </w:r>
+      <w:proofErr w:type="spellStart"/>
+      <w:r>
+        <w:rPr>
+          <w:rFonts w:ascii="Times New Roman" w:eastAsia="Times New Roman" w:hAnsi="Times New Roman" w:cs="Times New Roman"/>
+          <w:kern w:val="0"/>
+          <w:sz w:val="24"/>
+          <w:szCs w:val="24"/>
+          <w14:ligatures w14:val="none"/>
+        </w:rPr>
+        <w:t>FlySky</w:t>
+      </w:r>
+      <w:proofErr w:type="spellEnd"/>
+      <w:r>
+        <w:rPr>
+          <w:rFonts w:ascii="Times New Roman" w:eastAsia="Times New Roman" w:hAnsi="Times New Roman" w:cs="Times New Roman"/>
+          <w:kern w:val="0"/>
+          <w:sz w:val="24"/>
+          <w:szCs w:val="24"/>
+          <w14:ligatures w14:val="none"/>
+        </w:rPr>
+        <w:t xml:space="preserve"> receivers (which come in packs of 2 at a reasonable $20 package price) in collaboration with other project </w:t>
+      </w:r>
+      <w:r>
+        <w:rPr>
+          <w:rFonts w:ascii="Times New Roman" w:eastAsia="Times New Roman" w:hAnsi="Times New Roman" w:cs="Times New Roman"/>
+          <w:kern w:val="0"/>
+          <w:sz w:val="24"/>
+          <w:szCs w:val="24"/>
+          <w14:ligatures w14:val="none"/>
+        </w:rPr>
+        <w:lastRenderedPageBreak/>
+        <w:t>groups. We are postponing ordering the RF transmitters until we have a better headcount of how many groups are interested in joining our collective RF plans. We are also holding off on ordering our PCB components until we receive feedback on our board design. We plan to order all other listed components by the end of week 6.</w:t>
+      </w:r>
+    </w:p>
+    <w:p>
+      <w:pPr>
+        <w:pStyle w:val="Heading1"/>
+        <w:rPr>
+          <w:rFonts w:eastAsia="Times New Roman"/>
+        </w:rPr>
+      </w:pPr>
+      <w:r>
+        <w:rPr>
+          <w:rFonts w:eastAsia="Times New Roman"/>
+        </w:rPr>
+        <w:t>Mechanical Design</w:t>
+      </w:r>
+    </w:p>
+    <w:p>
+      <w:r>
+        <w:t>Wow cool words go here.</w:t>
+      </w:r>
+    </w:p>
+    <w:p>
+      <w:pPr>
+        <w:pStyle w:val="Heading1"/>
+        <w:rPr>
+          <w:rFonts w:eastAsia="Times New Roman"/>
+        </w:rPr>
+      </w:pPr>
+      <w:r>
+        <w:rPr>
+          <w:rFonts w:eastAsia="Times New Roman"/>
+        </w:rPr>
+        <w:t>Wiring Design Overview</w:t>
+      </w:r>
+    </w:p>
+    <w:p>
+      <w:pPr>
+        <w:spacing w:after="0" w:line="240" w:lineRule="auto"/>
+        <w:jc w:val="both"/>
+        <w:textAlignment w:val="baseline"/>
+        <w:rPr>
+          <w:rFonts w:ascii="Times New Roman" w:eastAsia="Times New Roman" w:hAnsi="Times New Roman" w:cs="Times New Roman"/>
+          <w:kern w:val="0"/>
+          <w:sz w:val="24"/>
+          <w:szCs w:val="24"/>
+          <w14:ligatures w14:val="none"/>
+        </w:rPr>
+      </w:pPr>
+      <w:r>
+        <w:rPr>
+          <w:rFonts w:ascii="Times New Roman" w:eastAsia="Times New Roman" w:hAnsi="Times New Roman" w:cs="Times New Roman"/>
+          <w:kern w:val="0"/>
+          <w:sz w:val="24"/>
+          <w:szCs w:val="24"/>
+          <w14:ligatures w14:val="none"/>
+        </w:rPr>
+        <w:t xml:space="preserve">Our wiring diagram shows the connections between our board and our peripherals, all of which are JST connectors </w:t>
+      </w:r>
+      <w:proofErr w:type="gramStart"/>
+      <w:r>
+        <w:rPr>
+          <w:rFonts w:ascii="Times New Roman" w:eastAsia="Times New Roman" w:hAnsi="Times New Roman" w:cs="Times New Roman"/>
+          <w:kern w:val="0"/>
+          <w:sz w:val="24"/>
+          <w:szCs w:val="24"/>
+          <w14:ligatures w14:val="none"/>
+        </w:rPr>
+        <w:t>with the exception of</w:t>
+      </w:r>
+      <w:proofErr w:type="gramEnd"/>
+      <w:r>
+        <w:rPr>
+          <w:rFonts w:ascii="Times New Roman" w:eastAsia="Times New Roman" w:hAnsi="Times New Roman" w:cs="Times New Roman"/>
+          <w:kern w:val="0"/>
+          <w:sz w:val="24"/>
+          <w:szCs w:val="24"/>
+          <w14:ligatures w14:val="none"/>
+        </w:rPr>
+        <w:t xml:space="preserve"> the SPI header (header pins) and our battery connection (XT-30). Our sensor array includes one hall effect sensor, </w:t>
+      </w:r>
+      <w:proofErr w:type="gramStart"/>
+      <w:r>
+        <w:rPr>
+          <w:rFonts w:ascii="Times New Roman" w:eastAsia="Times New Roman" w:hAnsi="Times New Roman" w:cs="Times New Roman"/>
+          <w:kern w:val="0"/>
+          <w:sz w:val="24"/>
+          <w:szCs w:val="24"/>
+          <w14:ligatures w14:val="none"/>
+        </w:rPr>
+        <w:t>three line</w:t>
+      </w:r>
+      <w:proofErr w:type="gramEnd"/>
+      <w:r>
+        <w:rPr>
+          <w:rFonts w:ascii="Times New Roman" w:eastAsia="Times New Roman" w:hAnsi="Times New Roman" w:cs="Times New Roman"/>
+          <w:kern w:val="0"/>
+          <w:sz w:val="24"/>
+          <w:szCs w:val="24"/>
+          <w14:ligatures w14:val="none"/>
+        </w:rPr>
+        <w:t xml:space="preserve"> sensors, one color sensor, an IMU, and a Pixy2 camera. </w:t>
+      </w:r>
+      <w:r>
+        <w:rPr>
+          <w:rFonts w:ascii="Times New Roman" w:eastAsia="Times New Roman" w:hAnsi="Times New Roman" w:cs="Times New Roman"/>
+          <w:kern w:val="0"/>
+          <w:sz w:val="24"/>
+          <w:szCs w:val="24"/>
+          <w14:ligatures w14:val="none"/>
+        </w:rPr>
+        <w:t>We believe our sensor selection is more than sufficient to accomplish the competition task.</w:t>
+      </w:r>
+      <w:r>
+        <w:rPr>
+          <w:rFonts w:ascii="Times New Roman" w:eastAsia="Times New Roman" w:hAnsi="Times New Roman" w:cs="Times New Roman"/>
+          <w:kern w:val="0"/>
+          <w:sz w:val="24"/>
+          <w:szCs w:val="24"/>
+          <w14:ligatures w14:val="none"/>
+        </w:rPr>
+        <w:t xml:space="preserve"> Our peripherals also include a </w:t>
+      </w:r>
+      <w:proofErr w:type="spellStart"/>
+      <w:r>
+        <w:rPr>
+          <w:rFonts w:ascii="Times New Roman" w:eastAsia="Times New Roman" w:hAnsi="Times New Roman" w:cs="Times New Roman"/>
+          <w:kern w:val="0"/>
+          <w:sz w:val="24"/>
+          <w:szCs w:val="24"/>
+          <w14:ligatures w14:val="none"/>
+        </w:rPr>
+        <w:t>FlySky</w:t>
+      </w:r>
+      <w:proofErr w:type="spellEnd"/>
+      <w:r>
+        <w:rPr>
+          <w:rFonts w:ascii="Times New Roman" w:eastAsia="Times New Roman" w:hAnsi="Times New Roman" w:cs="Times New Roman"/>
+          <w:kern w:val="0"/>
+          <w:sz w:val="24"/>
+          <w:szCs w:val="24"/>
+          <w14:ligatures w14:val="none"/>
+        </w:rPr>
+        <w:t xml:space="preserve"> 3-channel RF module which will allow remote control of the drive system and an emergency stop feature. We have two drive motors and two intake motors connected to our motor drivers as described above.</w:t>
       </w:r>
     </w:p>
     <w:p>
@@ -2583,6 +3115,27 @@
     <w:name w:val="Normal"/>
     <w:qFormat/>
   </w:style>
+  <w:style w:type="paragraph" w:styleId="Heading1">
+    <w:name w:val="heading 1"/>
+    <w:basedOn w:val="Normal"/>
+    <w:next w:val="Normal"/>
+    <w:link w:val="Heading1Char"/>
+    <w:uiPriority w:val="9"/>
+    <w:qFormat/>
+    <w:rsid w:val="00232167"/>
+    <w:pPr>
+      <w:keepNext/>
+      <w:keepLines/>
+      <w:spacing w:before="240" w:after="0"/>
+      <w:outlineLvl w:val="0"/>
+    </w:pPr>
+    <w:rPr>
+      <w:rFonts w:asciiTheme="majorHAnsi" w:eastAsiaTheme="majorEastAsia" w:hAnsiTheme="majorHAnsi" w:cstheme="majorBidi"/>
+      <w:color w:val="2F5496" w:themeColor="accent1" w:themeShade="BF"/>
+      <w:sz w:val="32"/>
+      <w:szCs w:val="32"/>
+    </w:rPr>
+  </w:style>
   <w:style w:type="character" w:default="1" w:styleId="DefaultParagraphFont">
     <w:name w:val="Default Paragraph Font"/>
     <w:uiPriority w:val="1"/>
@@ -2777,6 +3330,19 @@
     <w:rPr>
       <w:color w:val="605E5C"/>
       <w:shd w:val="clear" w:color="auto" w:fill="E1DFDD"/>
+    </w:rPr>
+  </w:style>
+  <w:style w:type="character" w:customStyle="1" w:styleId="Heading1Char">
+    <w:name w:val="Heading 1 Char"/>
+    <w:basedOn w:val="DefaultParagraphFont"/>
+    <w:link w:val="Heading1"/>
+    <w:uiPriority w:val="9"/>
+    <w:rsid w:val="00232167"/>
+    <w:rPr>
+      <w:rFonts w:asciiTheme="majorHAnsi" w:eastAsiaTheme="majorEastAsia" w:hAnsiTheme="majorHAnsi" w:cstheme="majorBidi"/>
+      <w:color w:val="2F5496" w:themeColor="accent1" w:themeShade="BF"/>
+      <w:sz w:val="32"/>
+      <w:szCs w:val="32"/>
     </w:rPr>
   </w:style>
 </w:styles>

</xml_diff>